<commit_message>
Edited instructions template; added module section to review.yml
</commit_message>
<xml_diff>
--- a/docassemble/DelegationParentalAuthority/data/templates/delegation_of_parental_authority_next_steps.docx
+++ b/docassemble/DelegationParentalAuthority/data/templates/delegation_of_parental_authority_next_steps.docx
@@ -1,6 +1,6 @@
 
 <file path=word/document.xml><?xml version="1.0" encoding="utf-8"?>
-<w:document xmlns:wpc="http://schemas.microsoft.com/office/word/2010/wordprocessingCanvas" xmlns:cx="http://schemas.microsoft.com/office/drawing/2014/chartex" xmlns:cx1="http://schemas.microsoft.com/office/drawing/2015/9/8/chartex" xmlns:cx2="http://schemas.microsoft.com/office/drawing/2015/10/21/chartex" xmlns:cx3="http://schemas.microsoft.com/office/drawing/2016/5/9/chartex" xmlns:cx4="http://schemas.microsoft.com/office/drawing/2016/5/10/chartex" xmlns:cx5="http://schemas.microsoft.com/office/drawing/2016/5/11/chartex" xmlns:cx6="http://schemas.microsoft.com/office/drawing/2016/5/12/chartex" xmlns:cx7="http://schemas.microsoft.com/office/drawing/2016/5/13/chartex" xmlns:cx8="http://schemas.microsoft.com/office/drawing/2016/5/14/chartex" xmlns:mc="http://schemas.openxmlformats.org/markup-compatibility/2006" xmlns:aink="http://schemas.microsoft.com/office/drawing/2016/ink" xmlns:am3d="http://schemas.microsoft.com/office/drawing/2017/model3d" xmlns:o="urn:schemas-microsoft-com:office:office" xmlns:r="http://schemas.openxmlformats.org/officeDocument/2006/relationships" xmlns:m="http://schemas.openxmlformats.org/officeDocument/2006/math" xmlns:v="urn:schemas-microsoft-com:vml" xmlns:wp14="http://schemas.microsoft.com/office/word/2010/wordprocessingDrawing" xmlns:wp="http://schemas.openxmlformats.org/drawingml/2006/wordprocessingDrawing" xmlns:w10="urn:schemas-microsoft-com:office:word" xmlns:w="http://schemas.openxmlformats.org/wordprocessingml/2006/main" xmlns:w14="http://schemas.microsoft.com/office/word/2010/wordml" xmlns:w15="http://schemas.microsoft.com/office/word/2012/wordml" xmlns:w16cid="http://schemas.microsoft.com/office/word/2016/wordml/cid" xmlns:w16se="http://schemas.microsoft.com/office/word/2015/wordml/symex" xmlns:wpg="http://schemas.microsoft.com/office/word/2010/wordprocessingGroup" xmlns:wpi="http://schemas.microsoft.com/office/word/2010/wordprocessingInk" xmlns:wne="http://schemas.microsoft.com/office/word/2006/wordml" xmlns:wps="http://schemas.microsoft.com/office/word/2010/wordprocessingShape" mc:Ignorable="w14 w15 w16se w16cid wp14">
+<w:document xmlns:wpc="http://schemas.microsoft.com/office/word/2010/wordprocessingCanvas" xmlns:cx="http://schemas.microsoft.com/office/drawing/2014/chartex" xmlns:cx1="http://schemas.microsoft.com/office/drawing/2015/9/8/chartex" xmlns:cx2="http://schemas.microsoft.com/office/drawing/2015/10/21/chartex" xmlns:cx3="http://schemas.microsoft.com/office/drawing/2016/5/9/chartex" xmlns:cx4="http://schemas.microsoft.com/office/drawing/2016/5/10/chartex" xmlns:cx5="http://schemas.microsoft.com/office/drawing/2016/5/11/chartex" xmlns:cx6="http://schemas.microsoft.com/office/drawing/2016/5/12/chartex" xmlns:cx7="http://schemas.microsoft.com/office/drawing/2016/5/13/chartex" xmlns:cx8="http://schemas.microsoft.com/office/drawing/2016/5/14/chartex" xmlns:mc="http://schemas.openxmlformats.org/markup-compatibility/2006" xmlns:aink="http://schemas.microsoft.com/office/drawing/2016/ink" xmlns:am3d="http://schemas.microsoft.com/office/drawing/2017/model3d" xmlns:o="urn:schemas-microsoft-com:office:office" xmlns:oel="http://schemas.microsoft.com/office/2019/extlst" xmlns:r="http://schemas.openxmlformats.org/officeDocument/2006/relationships" xmlns:m="http://schemas.openxmlformats.org/officeDocument/2006/math" xmlns:v="urn:schemas-microsoft-com:vml" xmlns:wp14="http://schemas.microsoft.com/office/word/2010/wordprocessingDrawing" xmlns:wp="http://schemas.openxmlformats.org/drawingml/2006/wordprocessingDrawing" xmlns:w10="urn:schemas-microsoft-com:office:word" xmlns:w="http://schemas.openxmlformats.org/wordprocessingml/2006/main" xmlns:w14="http://schemas.microsoft.com/office/word/2010/wordml" xmlns:w15="http://schemas.microsoft.com/office/word/2012/wordml" xmlns:w16cex="http://schemas.microsoft.com/office/word/2018/wordml/cex" xmlns:w16cid="http://schemas.microsoft.com/office/word/2016/wordml/cid" xmlns:w16="http://schemas.microsoft.com/office/word/2018/wordml" xmlns:w16du="http://schemas.microsoft.com/office/word/2023/wordml/word16du" xmlns:w16sdtdh="http://schemas.microsoft.com/office/word/2020/wordml/sdtdatahash" xmlns:w16sdtfl="http://schemas.microsoft.com/office/word/2024/wordml/sdtformatlock" xmlns:w16se="http://schemas.microsoft.com/office/word/2015/wordml/symex" xmlns:wpg="http://schemas.microsoft.com/office/word/2010/wordprocessingGroup" xmlns:wpi="http://schemas.microsoft.com/office/word/2010/wordprocessingInk" xmlns:wne="http://schemas.microsoft.com/office/word/2006/wordml" xmlns:wps="http://schemas.microsoft.com/office/word/2010/wordprocessingShape" mc:Ignorable="w14 w15 w16se w16cid w16 w16cex w16sdtdh w16sdtfl w16du wp14">
   <w:background w:color="FFFFFF"/>
   <w:body>
     <w:tbl>
@@ -34,7 +34,31 @@
               <w:rPr>
                 <w:color w:val="FFFFFF" w:themeColor="background1"/>
               </w:rPr>
-              <w:t xml:space="preserve">Get a Delegation of parental authority</w:t>
+              <w:t xml:space="preserve">Get a Delegation of </w:t>
+            </w:r>
+            <w:r>
+              <w:rPr>
+                <w:color w:val="FFFFFF" w:themeColor="background1"/>
+              </w:rPr>
+              <w:t>P</w:t>
+            </w:r>
+            <w:r>
+              <w:rPr>
+                <w:color w:val="FFFFFF" w:themeColor="background1"/>
+              </w:rPr>
+              <w:t xml:space="preserve">arental </w:t>
+            </w:r>
+            <w:r>
+              <w:rPr>
+                <w:color w:val="FFFFFF" w:themeColor="background1"/>
+              </w:rPr>
+              <w:t>A</w:t>
+            </w:r>
+            <w:r>
+              <w:rPr>
+                <w:color w:val="FFFFFF" w:themeColor="background1"/>
+              </w:rPr>
+              <w:t>uthority</w:t>
             </w:r>
           </w:p>
         </w:tc>
@@ -49,23 +73,14 @@
       </w:pPr>
     </w:p>
     <w:p>
-      <w:r>
-        <w:t xml:space="preserve">Congratulations </w:t>
-      </w:r>
-      <w:r>
-        <w:t>{{ users }}</w:t>
-      </w:r>
-      <w:r>
-        <w:t xml:space="preserve">! You have finished all the forms you need to Get a Delegation of parental authority. The rest of the pages in t</w:t>
-      </w:r>
-      <w:r>
-        <w:t xml:space="preserve">his packet are your completed delegation of parental authority.</w:t>
-      </w:r>
-    </w:p>
-    <w:p/>
-    <w:p>
       <w:pPr>
         <w:sectPr>
+          <w:headerReference w:type="even" r:id="rId9"/>
+          <w:headerReference w:type="default" r:id="rId10"/>
+          <w:footerReference w:type="even" r:id="rId11"/>
+          <w:footerReference w:type="default" r:id="rId12"/>
+          <w:headerReference w:type="first" r:id="rId13"/>
+          <w:footerReference w:type="first" r:id="rId14"/>
           <w:pgSz w:w="12240" w:h="15840"/>
           <w:pgMar w:top="720" w:right="720" w:bottom="720" w:left="720" w:header="0" w:footer="0" w:gutter="0"/>
           <w:pgNumType w:start="1"/>
@@ -75,15 +90,63 @@
           <w:docGrid w:linePitch="326"/>
         </w:sectPr>
       </w:pPr>
+      <w:r>
+        <w:t xml:space="preserve">Congratulations </w:t>
+      </w:r>
+      <w:r>
+        <w:t>{{ users }}</w:t>
+      </w:r>
+      <w:r>
+        <w:t xml:space="preserve">! You have finished all the forms you need to </w:t>
+      </w:r>
+      <w:r>
+        <w:t>g</w:t>
+      </w:r>
+      <w:r>
+        <w:t xml:space="preserve">et a </w:t>
+      </w:r>
+      <w:r>
+        <w:t>D</w:t>
+      </w:r>
+      <w:r>
+        <w:t xml:space="preserve">elegation of </w:t>
+      </w:r>
+      <w:r>
+        <w:t>P</w:t>
+      </w:r>
+      <w:r>
+        <w:t xml:space="preserve">arental </w:t>
+      </w:r>
+      <w:r>
+        <w:t>A</w:t>
+      </w:r>
+      <w:r>
+        <w:t>uthority</w:t>
+      </w:r>
+      <w:r>
+        <w:t xml:space="preserve"> (DPA)</w:t>
+      </w:r>
+      <w:r>
+        <w:t>. The rest of the pages in t</w:t>
+      </w:r>
+      <w:r>
+        <w:t>his packet are your completed delegation of parental authority.</w:t>
+      </w:r>
     </w:p>
     <w:p>
       <w:pPr>
         <w:pStyle w:val="Heading2"/>
       </w:pPr>
-      <w:bookmarkStart w:id="1" w:name="_yntzxzfdh9ya"/>
-      <w:bookmarkEnd w:id="1"/>
-      <w:r>
-        <w:t>Next steps</w:t>
+      <w:bookmarkStart w:id="0" w:name="_yntzxzfdh9ya"/>
+      <w:bookmarkEnd w:id="0"/>
+      <w:r>
+        <w:t xml:space="preserve">Next </w:t>
+      </w:r>
+      <w:r>
+        <w:t>s</w:t>
+      </w:r>
+      <w:r>
+        <w:t>teps</w:t>
       </w:r>
     </w:p>
     <w:p>
@@ -104,54 +167,40 @@
         </w:rPr>
       </w:pPr>
       <w:r>
-        <w:rPr>
-          <w14:textOutline w14:w="9525" w14:cap="rnd" w14:cmpd="sng" w14:algn="ctr">
-            <w14:noFill/>
-            <w14:prstDash w14:val="solid"/>
-            <w14:bevel/>
-          </w14:textOutline>
-        </w:rPr>
-        <w:t xml:space="preserve">Deliver a copy to </w:t>
-      </w:r>
-      <w:r>
-        <w:rPr>
-          <w14:textOutline w14:w="9525" w14:cap="rnd" w14:cmpd="sng" w14:algn="ctr">
-            <w14:noFill/>
-            <w14:prstDash w14:val="solid"/>
-            <w14:bevel/>
-          </w14:textOutline>
-        </w:rPr>
-        <w:t xml:space="preserve">{{ </w:t>
-      </w:r>
-      <w:r>
-        <w:rPr>
-          <w14:textOutline w14:w="9525" w14:cap="rnd" w14:cmpd="sng" w14:algn="ctr">
-            <w14:noFill/>
-            <w14:prstDash w14:val="solid"/>
-            <w14:bevel/>
-          </w14:textOutline>
-        </w:rPr>
-        <w:t xml:space="preserve">showifdef('other_parties[0]') </w:t>
-      </w:r>
-      <w:r>
-        <w:rPr>
-          <w14:textOutline w14:w="9525" w14:cap="rnd" w14:cmpd="sng" w14:algn="ctr">
-            <w14:noFill/>
-            <w14:prstDash w14:val="solid"/>
-            <w14:bevel/>
-          </w14:textOutline>
-        </w:rPr>
-        <w:t>}}</w:t>
-      </w:r>
-      <w:r>
-        <w:rPr>
-          <w14:textOutline w14:w="9525" w14:cap="rnd" w14:cmpd="sng" w14:algn="ctr">
-            <w14:noFill/>
-            <w14:prstDash w14:val="solid"/>
-            <w14:bevel/>
-          </w14:textOutline>
-        </w:rPr>
-        <w:t xml:space="preserve"> or their attorney.</w:t>
+        <w:t>Look over the</w:t>
+      </w:r>
+      <w:r>
+        <w:t xml:space="preserve"> DPA</w:t>
+      </w:r>
+      <w:r>
+        <w:t xml:space="preserve"> form below, one more time. Make sure everything is correct.</w:t>
+      </w:r>
+    </w:p>
+    <w:p>
+      <w:pPr>
+        <w:pStyle w:val="ListParagraph"/>
+        <w:numPr>
+          <w:ilvl w:val="0"/>
+          <w:numId w:val="1"/>
+        </w:numPr>
+      </w:pPr>
+      <w:r>
+        <w:t>Sign th</w:t>
+      </w:r>
+      <w:r>
+        <w:t>e</w:t>
+      </w:r>
+      <w:r>
+        <w:t xml:space="preserve"> </w:t>
+      </w:r>
+      <w:r>
+        <w:t xml:space="preserve">DPA </w:t>
+      </w:r>
+      <w:r>
+        <w:t>form when you are ready.</w:t>
+      </w:r>
+      <w:r>
+        <w:t xml:space="preserve"> </w:t>
       </w:r>
     </w:p>
     <w:p>
@@ -210,62 +259,47 @@
             <w14:bevel/>
           </w14:textOutline>
         </w:rPr>
-        <w:t xml:space="preserve">Wait for a response from </w:t>
-      </w:r>
-      <w:r>
-        <w:rPr>
-          <w14:textOutline w14:w="9525" w14:cap="rnd" w14:cmpd="sng" w14:algn="ctr">
-            <w14:noFill/>
-            <w14:prstDash w14:val="solid"/>
-            <w14:bevel/>
-          </w14:textOutline>
-        </w:rPr>
-        <w:t xml:space="preserve">{{ </w:t>
-      </w:r>
-      <w:r>
-        <w:rPr>
-          <w14:textOutline w14:w="9525" w14:cap="rnd" w14:cmpd="sng" w14:algn="ctr">
-            <w14:noFill/>
-            <w14:prstDash w14:val="solid"/>
-            <w14:bevel/>
-          </w14:textOutline>
-        </w:rPr>
-        <w:t xml:space="preserve">showifdef('other_parties[0]') </w:t>
-      </w:r>
-      <w:r>
-        <w:rPr>
-          <w14:textOutline w14:w="9525" w14:cap="rnd" w14:cmpd="sng" w14:algn="ctr">
-            <w14:noFill/>
-            <w14:prstDash w14:val="solid"/>
-            <w14:bevel/>
-          </w14:textOutline>
-        </w:rPr>
-        <w:t>}}</w:t>
-      </w:r>
-      <w:r>
-        <w:t>.</w:t>
+        <w:t>Make sure the person who will care for your child has access to the original signed copy.</w:t>
       </w:r>
     </w:p>
     <w:p>
       <w:pPr>
         <w:pStyle w:val="Heading2"/>
       </w:pPr>
-      <w:bookmarkStart w:id="2" w:name="_4szgtqe6ov1h"/>
-      <w:bookmarkEnd w:id="2"/>
-      <w:r>
-        <w:t xml:space="preserve">What happens next?</w:t>
+      <w:bookmarkStart w:id="1" w:name="_7jbtnvplu76"/>
+      <w:bookmarkEnd w:id="1"/>
+      <w:r>
+        <w:t>Do I need signatures from a notary and witnesses</w:t>
+      </w:r>
+      <w:r>
+        <w:t>?</w:t>
       </w:r>
     </w:p>
     <w:p>
-      <w:pPr>
-        <w:pStyle w:val="NumberedList"/>
-        <w:numPr>
-          <w:ilvl w:val="0"/>
-          <w:numId w:val="3"/>
-        </w:numPr>
-      </w:pPr>
-      <w:r>
-        <w:t xml:space="preserve">Look over the forms below, one more time. Make sure everything is correct. </w:t>
+      <w:r>
+        <w:t xml:space="preserve">Michigan law says a Delegation of Parental Authority is </w:t>
+      </w:r>
+      <w:r>
+        <w:rPr>
+          <w:b/>
+          <w:bCs/>
+        </w:rPr>
+        <w:t>valid without a notary’s signature or witnesses’ signatures</w:t>
+      </w:r>
+      <w:r>
+        <w:t>.</w:t>
+      </w:r>
+    </w:p>
+    <w:p/>
+    <w:p>
+      <w:r>
+        <w:t>However, some doctors, schools, or others may be more likely to accept it if the form is notarized and witnessed.</w:t>
+      </w:r>
+    </w:p>
+    <w:p/>
+    <w:p>
+      <w:r>
+        <w:t xml:space="preserve">If you are having your form notarized: </w:t>
       </w:r>
     </w:p>
     <w:p>
@@ -273,135 +307,72 @@
         <w:pStyle w:val="ListParagraph"/>
         <w:numPr>
           <w:ilvl w:val="0"/>
-          <w:numId w:val="3"/>
+          <w:numId w:val="10"/>
         </w:numPr>
       </w:pPr>
       <w:r>
-        <w:t xml:space="preserve">Sign this form when you are ready.</w:t>
+        <w:t xml:space="preserve">Do not sign the form until you are in front of the notary. </w:t>
       </w:r>
     </w:p>
     <w:p>
       <w:pPr>
-        <w:pStyle w:val="Heading2"/>
-      </w:pPr>
-      <w:bookmarkStart w:id="3" w:name="_7jbtnvplu76"/>
-      <w:bookmarkEnd w:id="3"/>
-      <w:r>
-        <w:t xml:space="preserve">What can </w:t>
-      </w:r>
-      <w:r>
-        <w:t xml:space="preserve">{{ </w:t>
-      </w:r>
-      <w:r>
-        <w:rPr>
-          <w14:textOutline w14:w="9525" w14:cap="rnd" w14:cmpd="sng" w14:algn="ctr">
-            <w14:noFill/>
-            <w14:prstDash w14:val="solid"/>
-            <w14:bevel/>
-          </w14:textOutline>
-        </w:rPr>
-        <w:t xml:space="preserve">showifdef('other_parties[0]') </w:t>
-      </w:r>
-      <w:r>
-        <w:rPr>
-          <w14:textOutline w14:w="9525" w14:cap="rnd" w14:cmpd="sng" w14:algn="ctr">
-            <w14:noFill/>
-            <w14:prstDash w14:val="solid"/>
-            <w14:bevel/>
-          </w14:textOutline>
-        </w:rPr>
-        <w:t>}}</w:t>
-      </w:r>
-      <w:r>
-        <w:rPr>
-          <w14:textOutline w14:w="9525" w14:cap="rnd" w14:cmpd="sng" w14:algn="ctr">
-            <w14:noFill/>
-            <w14:prstDash w14:val="solid"/>
-            <w14:bevel/>
-          </w14:textOutline>
-        </w:rPr>
-        <w:t xml:space="preserve"> </w:t>
-      </w:r>
-      <w:r>
-        <w:t xml:space="preserve">do?</w:t>
+        <w:pStyle w:val="ListParagraph"/>
+        <w:numPr>
+          <w:ilvl w:val="0"/>
+          <w:numId w:val="10"/>
+        </w:numPr>
+      </w:pPr>
+      <w:r>
+        <w:t xml:space="preserve">Bring two witnesses with you. </w:t>
       </w:r>
     </w:p>
     <w:p>
       <w:pPr>
-        <w:pStyle w:val="Heading2"/>
-      </w:pPr>
-      <w:r>
-        <w:t xml:space="preserve">What happens after </w:t>
-      </w:r>
-      <w:r>
-        <w:t xml:space="preserve">{{ </w:t>
-      </w:r>
-      <w:r>
-        <w:rPr>
-          <w14:textOutline w14:w="9525" w14:cap="rnd" w14:cmpd="sng" w14:algn="ctr">
-            <w14:noFill/>
-            <w14:prstDash w14:val="solid"/>
-            <w14:bevel/>
-          </w14:textOutline>
-        </w:rPr>
-        <w:t xml:space="preserve">showifdef('other_parties[0]') </w:t>
-      </w:r>
-      <w:r>
-        <w:rPr>
-          <w14:textOutline w14:w="9525" w14:cap="rnd" w14:cmpd="sng" w14:algn="ctr">
-            <w14:noFill/>
-            <w14:prstDash w14:val="solid"/>
-            <w14:bevel/>
-          </w14:textOutline>
-        </w:rPr>
-        <w:t>}}</w:t>
-      </w:r>
-      <w:r>
-        <w:t xml:space="preserve"> </w:t>
-      </w:r>
-      <w:proofErr w:type="gramStart"/>
-      <w:r>
-        <w:t>makes a decision</w:t>
-      </w:r>
-      <w:proofErr w:type="gramEnd"/>
-      <w:r>
-        <w:t>?</w:t>
+        <w:pStyle w:val="ListParagraph"/>
+        <w:numPr>
+          <w:ilvl w:val="0"/>
+          <w:numId w:val="10"/>
+        </w:numPr>
+      </w:pPr>
+      <w:r>
+        <w:t xml:space="preserve">Sign the form in front of the witnesses and notary. </w:t>
       </w:r>
     </w:p>
     <w:p>
-      <w:r>
-        <w:t xml:space="preserve">If the judge decides to grant your appeal:</w:t>
+      <w:pPr>
+        <w:pStyle w:val="ListParagraph"/>
+        <w:numPr>
+          <w:ilvl w:val="0"/>
+          <w:numId w:val="10"/>
+        </w:numPr>
+      </w:pPr>
+      <w:r>
+        <w:t>Have your witnesses also sign in front of the notary.</w:t>
       </w:r>
     </w:p>
     <w:p>
       <w:pPr>
-        <w:rPr>
-          <w:b/>
-        </w:rPr>
-      </w:pPr>
+        <w:pStyle w:val="ListParagraph"/>
+        <w:numPr>
+          <w:ilvl w:val="0"/>
+          <w:numId w:val="10"/>
+        </w:numPr>
+      </w:pPr>
+      <w:r>
+        <w:t xml:space="preserve">Finally, the notary will complete their portion. </w:t>
+      </w:r>
     </w:p>
     <w:p>
-      <w:r>
-        <w:rPr>
-          <w:b/>
-        </w:rPr>
-        <w:t xml:space="preserve">Read </w:t>
-      </w:r>
-      <w:r>
-        <w:t>the response as soon as you get it. If you have questions, [ Your local legal aid] may be able to help you more.</w:t>
-      </w:r>
-    </w:p>
-    <w:p>
       <w:pPr>
         <w:pStyle w:val="Heading2"/>
         <w:keepNext/>
       </w:pPr>
-      <w:bookmarkStart w:id="4" w:name="_jpvqkqfibwqh"/>
-      <w:bookmarkStart w:id="5" w:name="_wjzvjugefec1"/>
-      <w:bookmarkEnd w:id="4"/>
-      <w:bookmarkEnd w:id="5"/>
-      <w:r>
-        <w:t xml:space="preserve">Learn more</w:t>
+      <w:bookmarkStart w:id="2" w:name="_jpvqkqfibwqh"/>
+      <w:bookmarkStart w:id="3" w:name="_wjzvjugefec1"/>
+      <w:bookmarkEnd w:id="2"/>
+      <w:bookmarkEnd w:id="3"/>
+      <w:r>
+        <w:t>Learn more</w:t>
       </w:r>
     </w:p>
     <w:p>
@@ -418,7 +389,7 @@
         <w:rPr>
           <w:b/>
         </w:rPr>
-        <w:t xml:space="preserve">https://michiganlegalhelp.org/resources/family/giving-someone-else-parental-authority-over-your-child-short-term-parental-power-of-attorney</w:t>
+        <w:t>https://michiganlegalhelp.org/resources/family/giving-someone-else-parental-authority-over-your-child-short-term-parental-power-of-attorney</w:t>
       </w:r>
     </w:p>
     <w:p>
@@ -430,30 +401,27 @@
       </w:r>
     </w:p>
     <w:p>
-      <w:pPr>
-        <w:pStyle w:val="Normal"/>
-        <w:rPr/>
-      </w:pPr>
-      <w:r>
-        <w:t xml:space="preserve"/>
-      </w:r>
-      <w:r>
+      <w:r>
+        <w:rPr>
+          <w:noProof/>
+        </w:rPr>
         <w:drawing>
-          <wp:inline xmlns:a="http://schemas.openxmlformats.org/drawingml/2006/main" xmlns:pic="http://schemas.openxmlformats.org/drawingml/2006/picture">
+          <wp:inline distT="0" distB="0" distL="0" distR="0" wp14:anchorId="692CF341" wp14:editId="7C7D0064">
             <wp:extent cx="914400" cy="914400"/>
+            <wp:effectExtent l="0" t="0" r="0" b="0"/>
             <wp:docPr id="1001" name="Picture 1"/>
             <wp:cNvGraphicFramePr>
-              <a:graphicFrameLocks noChangeAspect="1"/>
+              <a:graphicFrameLocks xmlns:a="http://schemas.openxmlformats.org/drawingml/2006/main" noChangeAspect="1"/>
             </wp:cNvGraphicFramePr>
-            <a:graphic>
+            <a:graphic xmlns:a="http://schemas.openxmlformats.org/drawingml/2006/main">
               <a:graphicData uri="http://schemas.openxmlformats.org/drawingml/2006/picture">
-                <pic:pic>
+                <pic:pic xmlns:pic="http://schemas.openxmlformats.org/drawingml/2006/picture">
                   <pic:nvPicPr>
                     <pic:cNvPr id="0" name="datemprpod7qt8.png"/>
                     <pic:cNvPicPr/>
                   </pic:nvPicPr>
                   <pic:blipFill>
-                    <a:blip r:embed="rId9"/>
+                    <a:blip r:embed="rId15"/>
                     <a:stretch>
                       <a:fillRect/>
                     </a:stretch>
@@ -463,16 +431,15 @@
                       <a:off x="0" y="0"/>
                       <a:ext cx="914400" cy="914400"/>
                     </a:xfrm>
-                    <a:prstGeom prst="rect"/>
+                    <a:prstGeom prst="rect">
+                      <a:avLst/>
+                    </a:prstGeom>
                   </pic:spPr>
                 </pic:pic>
               </a:graphicData>
             </a:graphic>
           </wp:inline>
         </w:drawing>
-      </w:r>
-      <w:r>
-        <w:t xml:space="preserve"/>
       </w:r>
     </w:p>
     <w:sectPr>
@@ -488,7 +455,7 @@
 </file>
 
 <file path=word/endnotes.xml><?xml version="1.0" encoding="utf-8"?>
-<w:endnotes xmlns:wpc="http://schemas.microsoft.com/office/word/2010/wordprocessingCanvas" xmlns:cx="http://schemas.microsoft.com/office/drawing/2014/chartex" xmlns:cx1="http://schemas.microsoft.com/office/drawing/2015/9/8/chartex" xmlns:cx2="http://schemas.microsoft.com/office/drawing/2015/10/21/chartex" xmlns:cx3="http://schemas.microsoft.com/office/drawing/2016/5/9/chartex" xmlns:cx4="http://schemas.microsoft.com/office/drawing/2016/5/10/chartex" xmlns:cx5="http://schemas.microsoft.com/office/drawing/2016/5/11/chartex" xmlns:cx6="http://schemas.microsoft.com/office/drawing/2016/5/12/chartex" xmlns:cx7="http://schemas.microsoft.com/office/drawing/2016/5/13/chartex" xmlns:cx8="http://schemas.microsoft.com/office/drawing/2016/5/14/chartex" xmlns:mc="http://schemas.openxmlformats.org/markup-compatibility/2006" xmlns:aink="http://schemas.microsoft.com/office/drawing/2016/ink" xmlns:am3d="http://schemas.microsoft.com/office/drawing/2017/model3d" xmlns:o="urn:schemas-microsoft-com:office:office" xmlns:r="http://schemas.openxmlformats.org/officeDocument/2006/relationships" xmlns:m="http://schemas.openxmlformats.org/officeDocument/2006/math" xmlns:v="urn:schemas-microsoft-com:vml" xmlns:wp14="http://schemas.microsoft.com/office/word/2010/wordprocessingDrawing" xmlns:wp="http://schemas.openxmlformats.org/drawingml/2006/wordprocessingDrawing" xmlns:w10="urn:schemas-microsoft-com:office:word" xmlns:w="http://schemas.openxmlformats.org/wordprocessingml/2006/main" xmlns:w14="http://schemas.microsoft.com/office/word/2010/wordml" xmlns:w15="http://schemas.microsoft.com/office/word/2012/wordml" xmlns:w16cid="http://schemas.microsoft.com/office/word/2016/wordml/cid" xmlns:w16se="http://schemas.microsoft.com/office/word/2015/wordml/symex" xmlns:wpg="http://schemas.microsoft.com/office/word/2010/wordprocessingGroup" xmlns:wpi="http://schemas.microsoft.com/office/word/2010/wordprocessingInk" xmlns:wne="http://schemas.microsoft.com/office/word/2006/wordml" xmlns:wps="http://schemas.microsoft.com/office/word/2010/wordprocessingShape" mc:Ignorable="w14 w15 w16se w16cid wp14">
+<w:endnotes xmlns:wpc="http://schemas.microsoft.com/office/word/2010/wordprocessingCanvas" xmlns:cx="http://schemas.microsoft.com/office/drawing/2014/chartex" xmlns:cx1="http://schemas.microsoft.com/office/drawing/2015/9/8/chartex" xmlns:cx2="http://schemas.microsoft.com/office/drawing/2015/10/21/chartex" xmlns:cx3="http://schemas.microsoft.com/office/drawing/2016/5/9/chartex" xmlns:cx4="http://schemas.microsoft.com/office/drawing/2016/5/10/chartex" xmlns:cx5="http://schemas.microsoft.com/office/drawing/2016/5/11/chartex" xmlns:cx6="http://schemas.microsoft.com/office/drawing/2016/5/12/chartex" xmlns:cx7="http://schemas.microsoft.com/office/drawing/2016/5/13/chartex" xmlns:cx8="http://schemas.microsoft.com/office/drawing/2016/5/14/chartex" xmlns:mc="http://schemas.openxmlformats.org/markup-compatibility/2006" xmlns:aink="http://schemas.microsoft.com/office/drawing/2016/ink" xmlns:am3d="http://schemas.microsoft.com/office/drawing/2017/model3d" xmlns:o="urn:schemas-microsoft-com:office:office" xmlns:oel="http://schemas.microsoft.com/office/2019/extlst" xmlns:r="http://schemas.openxmlformats.org/officeDocument/2006/relationships" xmlns:m="http://schemas.openxmlformats.org/officeDocument/2006/math" xmlns:v="urn:schemas-microsoft-com:vml" xmlns:wp14="http://schemas.microsoft.com/office/word/2010/wordprocessingDrawing" xmlns:wp="http://schemas.openxmlformats.org/drawingml/2006/wordprocessingDrawing" xmlns:w10="urn:schemas-microsoft-com:office:word" xmlns:w="http://schemas.openxmlformats.org/wordprocessingml/2006/main" xmlns:w14="http://schemas.microsoft.com/office/word/2010/wordml" xmlns:w15="http://schemas.microsoft.com/office/word/2012/wordml" xmlns:w16cex="http://schemas.microsoft.com/office/word/2018/wordml/cex" xmlns:w16cid="http://schemas.microsoft.com/office/word/2016/wordml/cid" xmlns:w16="http://schemas.microsoft.com/office/word/2018/wordml" xmlns:w16du="http://schemas.microsoft.com/office/word/2023/wordml/word16du" xmlns:w16sdtdh="http://schemas.microsoft.com/office/word/2020/wordml/sdtdatahash" xmlns:w16sdtfl="http://schemas.microsoft.com/office/word/2024/wordml/sdtformatlock" xmlns:w16se="http://schemas.microsoft.com/office/word/2015/wordml/symex" xmlns:wpg="http://schemas.microsoft.com/office/word/2010/wordprocessingGroup" xmlns:wpi="http://schemas.microsoft.com/office/word/2010/wordprocessingInk" xmlns:wne="http://schemas.microsoft.com/office/word/2006/wordml" xmlns:wps="http://schemas.microsoft.com/office/word/2010/wordprocessingShape" mc:Ignorable="w14 w15 w16se w16cid w16 w16cex w16sdtdh w16sdtfl w16du wp14">
   <w:endnote w:type="separator" w:id="-1">
     <w:p>
       <w:pPr>
@@ -512,8 +479,38 @@
 </w:endnotes>
 </file>
 
+<file path=word/footer1.xml><?xml version="1.0" encoding="utf-8"?>
+<w:ftr xmlns:wpc="http://schemas.microsoft.com/office/word/2010/wordprocessingCanvas" xmlns:cx="http://schemas.microsoft.com/office/drawing/2014/chartex" xmlns:cx1="http://schemas.microsoft.com/office/drawing/2015/9/8/chartex" xmlns:cx2="http://schemas.microsoft.com/office/drawing/2015/10/21/chartex" xmlns:cx3="http://schemas.microsoft.com/office/drawing/2016/5/9/chartex" xmlns:cx4="http://schemas.microsoft.com/office/drawing/2016/5/10/chartex" xmlns:cx5="http://schemas.microsoft.com/office/drawing/2016/5/11/chartex" xmlns:cx6="http://schemas.microsoft.com/office/drawing/2016/5/12/chartex" xmlns:cx7="http://schemas.microsoft.com/office/drawing/2016/5/13/chartex" xmlns:cx8="http://schemas.microsoft.com/office/drawing/2016/5/14/chartex" xmlns:mc="http://schemas.openxmlformats.org/markup-compatibility/2006" xmlns:aink="http://schemas.microsoft.com/office/drawing/2016/ink" xmlns:am3d="http://schemas.microsoft.com/office/drawing/2017/model3d" xmlns:o="urn:schemas-microsoft-com:office:office" xmlns:oel="http://schemas.microsoft.com/office/2019/extlst" xmlns:r="http://schemas.openxmlformats.org/officeDocument/2006/relationships" xmlns:m="http://schemas.openxmlformats.org/officeDocument/2006/math" xmlns:v="urn:schemas-microsoft-com:vml" xmlns:wp14="http://schemas.microsoft.com/office/word/2010/wordprocessingDrawing" xmlns:wp="http://schemas.openxmlformats.org/drawingml/2006/wordprocessingDrawing" xmlns:w10="urn:schemas-microsoft-com:office:word" xmlns:w="http://schemas.openxmlformats.org/wordprocessingml/2006/main" xmlns:w14="http://schemas.microsoft.com/office/word/2010/wordml" xmlns:w15="http://schemas.microsoft.com/office/word/2012/wordml" xmlns:w16cex="http://schemas.microsoft.com/office/word/2018/wordml/cex" xmlns:w16cid="http://schemas.microsoft.com/office/word/2016/wordml/cid" xmlns:w16="http://schemas.microsoft.com/office/word/2018/wordml" xmlns:w16du="http://schemas.microsoft.com/office/word/2023/wordml/word16du" xmlns:w16sdtdh="http://schemas.microsoft.com/office/word/2020/wordml/sdtdatahash" xmlns:w16sdtfl="http://schemas.microsoft.com/office/word/2024/wordml/sdtformatlock" xmlns:w16se="http://schemas.microsoft.com/office/word/2015/wordml/symex" xmlns:wpg="http://schemas.microsoft.com/office/word/2010/wordprocessingGroup" xmlns:wpi="http://schemas.microsoft.com/office/word/2010/wordprocessingInk" xmlns:wne="http://schemas.microsoft.com/office/word/2006/wordml" xmlns:wps="http://schemas.microsoft.com/office/word/2010/wordprocessingShape" mc:Ignorable="w14 w15 w16se w16cid w16 w16cex w16sdtdh w16sdtfl w16du wp14">
+  <w:p>
+    <w:pPr>
+      <w:pStyle w:val="Footer"/>
+    </w:pPr>
+  </w:p>
+</w:ftr>
+</file>
+
+<file path=word/footer2.xml><?xml version="1.0" encoding="utf-8"?>
+<w:ftr xmlns:wpc="http://schemas.microsoft.com/office/word/2010/wordprocessingCanvas" xmlns:cx="http://schemas.microsoft.com/office/drawing/2014/chartex" xmlns:cx1="http://schemas.microsoft.com/office/drawing/2015/9/8/chartex" xmlns:cx2="http://schemas.microsoft.com/office/drawing/2015/10/21/chartex" xmlns:cx3="http://schemas.microsoft.com/office/drawing/2016/5/9/chartex" xmlns:cx4="http://schemas.microsoft.com/office/drawing/2016/5/10/chartex" xmlns:cx5="http://schemas.microsoft.com/office/drawing/2016/5/11/chartex" xmlns:cx6="http://schemas.microsoft.com/office/drawing/2016/5/12/chartex" xmlns:cx7="http://schemas.microsoft.com/office/drawing/2016/5/13/chartex" xmlns:cx8="http://schemas.microsoft.com/office/drawing/2016/5/14/chartex" xmlns:mc="http://schemas.openxmlformats.org/markup-compatibility/2006" xmlns:aink="http://schemas.microsoft.com/office/drawing/2016/ink" xmlns:am3d="http://schemas.microsoft.com/office/drawing/2017/model3d" xmlns:o="urn:schemas-microsoft-com:office:office" xmlns:oel="http://schemas.microsoft.com/office/2019/extlst" xmlns:r="http://schemas.openxmlformats.org/officeDocument/2006/relationships" xmlns:m="http://schemas.openxmlformats.org/officeDocument/2006/math" xmlns:v="urn:schemas-microsoft-com:vml" xmlns:wp14="http://schemas.microsoft.com/office/word/2010/wordprocessingDrawing" xmlns:wp="http://schemas.openxmlformats.org/drawingml/2006/wordprocessingDrawing" xmlns:w10="urn:schemas-microsoft-com:office:word" xmlns:w="http://schemas.openxmlformats.org/wordprocessingml/2006/main" xmlns:w14="http://schemas.microsoft.com/office/word/2010/wordml" xmlns:w15="http://schemas.microsoft.com/office/word/2012/wordml" xmlns:w16cex="http://schemas.microsoft.com/office/word/2018/wordml/cex" xmlns:w16cid="http://schemas.microsoft.com/office/word/2016/wordml/cid" xmlns:w16="http://schemas.microsoft.com/office/word/2018/wordml" xmlns:w16du="http://schemas.microsoft.com/office/word/2023/wordml/word16du" xmlns:w16sdtdh="http://schemas.microsoft.com/office/word/2020/wordml/sdtdatahash" xmlns:w16sdtfl="http://schemas.microsoft.com/office/word/2024/wordml/sdtformatlock" xmlns:w16se="http://schemas.microsoft.com/office/word/2015/wordml/symex" xmlns:wpg="http://schemas.microsoft.com/office/word/2010/wordprocessingGroup" xmlns:wpi="http://schemas.microsoft.com/office/word/2010/wordprocessingInk" xmlns:wne="http://schemas.microsoft.com/office/word/2006/wordml" xmlns:wps="http://schemas.microsoft.com/office/word/2010/wordprocessingShape" mc:Ignorable="w14 w15 w16se w16cid w16 w16cex w16sdtdh w16sdtfl w16du wp14">
+  <w:p>
+    <w:pPr>
+      <w:pStyle w:val="Footer"/>
+    </w:pPr>
+  </w:p>
+</w:ftr>
+</file>
+
+<file path=word/footer3.xml><?xml version="1.0" encoding="utf-8"?>
+<w:ftr xmlns:wpc="http://schemas.microsoft.com/office/word/2010/wordprocessingCanvas" xmlns:cx="http://schemas.microsoft.com/office/drawing/2014/chartex" xmlns:cx1="http://schemas.microsoft.com/office/drawing/2015/9/8/chartex" xmlns:cx2="http://schemas.microsoft.com/office/drawing/2015/10/21/chartex" xmlns:cx3="http://schemas.microsoft.com/office/drawing/2016/5/9/chartex" xmlns:cx4="http://schemas.microsoft.com/office/drawing/2016/5/10/chartex" xmlns:cx5="http://schemas.microsoft.com/office/drawing/2016/5/11/chartex" xmlns:cx6="http://schemas.microsoft.com/office/drawing/2016/5/12/chartex" xmlns:cx7="http://schemas.microsoft.com/office/drawing/2016/5/13/chartex" xmlns:cx8="http://schemas.microsoft.com/office/drawing/2016/5/14/chartex" xmlns:mc="http://schemas.openxmlformats.org/markup-compatibility/2006" xmlns:aink="http://schemas.microsoft.com/office/drawing/2016/ink" xmlns:am3d="http://schemas.microsoft.com/office/drawing/2017/model3d" xmlns:o="urn:schemas-microsoft-com:office:office" xmlns:oel="http://schemas.microsoft.com/office/2019/extlst" xmlns:r="http://schemas.openxmlformats.org/officeDocument/2006/relationships" xmlns:m="http://schemas.openxmlformats.org/officeDocument/2006/math" xmlns:v="urn:schemas-microsoft-com:vml" xmlns:wp14="http://schemas.microsoft.com/office/word/2010/wordprocessingDrawing" xmlns:wp="http://schemas.openxmlformats.org/drawingml/2006/wordprocessingDrawing" xmlns:w10="urn:schemas-microsoft-com:office:word" xmlns:w="http://schemas.openxmlformats.org/wordprocessingml/2006/main" xmlns:w14="http://schemas.microsoft.com/office/word/2010/wordml" xmlns:w15="http://schemas.microsoft.com/office/word/2012/wordml" xmlns:w16cex="http://schemas.microsoft.com/office/word/2018/wordml/cex" xmlns:w16cid="http://schemas.microsoft.com/office/word/2016/wordml/cid" xmlns:w16="http://schemas.microsoft.com/office/word/2018/wordml" xmlns:w16du="http://schemas.microsoft.com/office/word/2023/wordml/word16du" xmlns:w16sdtdh="http://schemas.microsoft.com/office/word/2020/wordml/sdtdatahash" xmlns:w16sdtfl="http://schemas.microsoft.com/office/word/2024/wordml/sdtformatlock" xmlns:w16se="http://schemas.microsoft.com/office/word/2015/wordml/symex" xmlns:wpg="http://schemas.microsoft.com/office/word/2010/wordprocessingGroup" xmlns:wpi="http://schemas.microsoft.com/office/word/2010/wordprocessingInk" xmlns:wne="http://schemas.microsoft.com/office/word/2006/wordml" xmlns:wps="http://schemas.microsoft.com/office/word/2010/wordprocessingShape" mc:Ignorable="w14 w15 w16se w16cid w16 w16cex w16sdtdh w16sdtfl w16du wp14">
+  <w:p>
+    <w:pPr>
+      <w:pStyle w:val="Footer"/>
+    </w:pPr>
+  </w:p>
+</w:ftr>
+</file>
+
 <file path=word/footnotes.xml><?xml version="1.0" encoding="utf-8"?>
-<w:footnotes xmlns:wpc="http://schemas.microsoft.com/office/word/2010/wordprocessingCanvas" xmlns:cx="http://schemas.microsoft.com/office/drawing/2014/chartex" xmlns:cx1="http://schemas.microsoft.com/office/drawing/2015/9/8/chartex" xmlns:cx2="http://schemas.microsoft.com/office/drawing/2015/10/21/chartex" xmlns:cx3="http://schemas.microsoft.com/office/drawing/2016/5/9/chartex" xmlns:cx4="http://schemas.microsoft.com/office/drawing/2016/5/10/chartex" xmlns:cx5="http://schemas.microsoft.com/office/drawing/2016/5/11/chartex" xmlns:cx6="http://schemas.microsoft.com/office/drawing/2016/5/12/chartex" xmlns:cx7="http://schemas.microsoft.com/office/drawing/2016/5/13/chartex" xmlns:cx8="http://schemas.microsoft.com/office/drawing/2016/5/14/chartex" xmlns:mc="http://schemas.openxmlformats.org/markup-compatibility/2006" xmlns:aink="http://schemas.microsoft.com/office/drawing/2016/ink" xmlns:am3d="http://schemas.microsoft.com/office/drawing/2017/model3d" xmlns:o="urn:schemas-microsoft-com:office:office" xmlns:r="http://schemas.openxmlformats.org/officeDocument/2006/relationships" xmlns:m="http://schemas.openxmlformats.org/officeDocument/2006/math" xmlns:v="urn:schemas-microsoft-com:vml" xmlns:wp14="http://schemas.microsoft.com/office/word/2010/wordprocessingDrawing" xmlns:wp="http://schemas.openxmlformats.org/drawingml/2006/wordprocessingDrawing" xmlns:w10="urn:schemas-microsoft-com:office:word" xmlns:w="http://schemas.openxmlformats.org/wordprocessingml/2006/main" xmlns:w14="http://schemas.microsoft.com/office/word/2010/wordml" xmlns:w15="http://schemas.microsoft.com/office/word/2012/wordml" xmlns:w16cid="http://schemas.microsoft.com/office/word/2016/wordml/cid" xmlns:w16se="http://schemas.microsoft.com/office/word/2015/wordml/symex" xmlns:wpg="http://schemas.microsoft.com/office/word/2010/wordprocessingGroup" xmlns:wpi="http://schemas.microsoft.com/office/word/2010/wordprocessingInk" xmlns:wne="http://schemas.microsoft.com/office/word/2006/wordml" xmlns:wps="http://schemas.microsoft.com/office/word/2010/wordprocessingShape" mc:Ignorable="w14 w15 w16se w16cid wp14">
+<w:footnotes xmlns:wpc="http://schemas.microsoft.com/office/word/2010/wordprocessingCanvas" xmlns:cx="http://schemas.microsoft.com/office/drawing/2014/chartex" xmlns:cx1="http://schemas.microsoft.com/office/drawing/2015/9/8/chartex" xmlns:cx2="http://schemas.microsoft.com/office/drawing/2015/10/21/chartex" xmlns:cx3="http://schemas.microsoft.com/office/drawing/2016/5/9/chartex" xmlns:cx4="http://schemas.microsoft.com/office/drawing/2016/5/10/chartex" xmlns:cx5="http://schemas.microsoft.com/office/drawing/2016/5/11/chartex" xmlns:cx6="http://schemas.microsoft.com/office/drawing/2016/5/12/chartex" xmlns:cx7="http://schemas.microsoft.com/office/drawing/2016/5/13/chartex" xmlns:cx8="http://schemas.microsoft.com/office/drawing/2016/5/14/chartex" xmlns:mc="http://schemas.openxmlformats.org/markup-compatibility/2006" xmlns:aink="http://schemas.microsoft.com/office/drawing/2016/ink" xmlns:am3d="http://schemas.microsoft.com/office/drawing/2017/model3d" xmlns:o="urn:schemas-microsoft-com:office:office" xmlns:oel="http://schemas.microsoft.com/office/2019/extlst" xmlns:r="http://schemas.openxmlformats.org/officeDocument/2006/relationships" xmlns:m="http://schemas.openxmlformats.org/officeDocument/2006/math" xmlns:v="urn:schemas-microsoft-com:vml" xmlns:wp14="http://schemas.microsoft.com/office/word/2010/wordprocessingDrawing" xmlns:wp="http://schemas.openxmlformats.org/drawingml/2006/wordprocessingDrawing" xmlns:w10="urn:schemas-microsoft-com:office:word" xmlns:w="http://schemas.openxmlformats.org/wordprocessingml/2006/main" xmlns:w14="http://schemas.microsoft.com/office/word/2010/wordml" xmlns:w15="http://schemas.microsoft.com/office/word/2012/wordml" xmlns:w16cex="http://schemas.microsoft.com/office/word/2018/wordml/cex" xmlns:w16cid="http://schemas.microsoft.com/office/word/2016/wordml/cid" xmlns:w16="http://schemas.microsoft.com/office/word/2018/wordml" xmlns:w16du="http://schemas.microsoft.com/office/word/2023/wordml/word16du" xmlns:w16sdtdh="http://schemas.microsoft.com/office/word/2020/wordml/sdtdatahash" xmlns:w16sdtfl="http://schemas.microsoft.com/office/word/2024/wordml/sdtformatlock" xmlns:w16se="http://schemas.microsoft.com/office/word/2015/wordml/symex" xmlns:wpg="http://schemas.microsoft.com/office/word/2010/wordprocessingGroup" xmlns:wpi="http://schemas.microsoft.com/office/word/2010/wordprocessingInk" xmlns:wne="http://schemas.microsoft.com/office/word/2006/wordml" xmlns:wps="http://schemas.microsoft.com/office/word/2010/wordprocessingShape" mc:Ignorable="w14 w15 w16se w16cid w16 w16cex w16sdtdh w16sdtfl w16du wp14">
   <w:footnote w:type="separator" w:id="-1">
     <w:p>
       <w:pPr>
@@ -537,8 +534,38 @@
 </w:footnotes>
 </file>
 
+<file path=word/header1.xml><?xml version="1.0" encoding="utf-8"?>
+<w:hdr xmlns:wpc="http://schemas.microsoft.com/office/word/2010/wordprocessingCanvas" xmlns:cx="http://schemas.microsoft.com/office/drawing/2014/chartex" xmlns:cx1="http://schemas.microsoft.com/office/drawing/2015/9/8/chartex" xmlns:cx2="http://schemas.microsoft.com/office/drawing/2015/10/21/chartex" xmlns:cx3="http://schemas.microsoft.com/office/drawing/2016/5/9/chartex" xmlns:cx4="http://schemas.microsoft.com/office/drawing/2016/5/10/chartex" xmlns:cx5="http://schemas.microsoft.com/office/drawing/2016/5/11/chartex" xmlns:cx6="http://schemas.microsoft.com/office/drawing/2016/5/12/chartex" xmlns:cx7="http://schemas.microsoft.com/office/drawing/2016/5/13/chartex" xmlns:cx8="http://schemas.microsoft.com/office/drawing/2016/5/14/chartex" xmlns:mc="http://schemas.openxmlformats.org/markup-compatibility/2006" xmlns:aink="http://schemas.microsoft.com/office/drawing/2016/ink" xmlns:am3d="http://schemas.microsoft.com/office/drawing/2017/model3d" xmlns:o="urn:schemas-microsoft-com:office:office" xmlns:oel="http://schemas.microsoft.com/office/2019/extlst" xmlns:r="http://schemas.openxmlformats.org/officeDocument/2006/relationships" xmlns:m="http://schemas.openxmlformats.org/officeDocument/2006/math" xmlns:v="urn:schemas-microsoft-com:vml" xmlns:wp14="http://schemas.microsoft.com/office/word/2010/wordprocessingDrawing" xmlns:wp="http://schemas.openxmlformats.org/drawingml/2006/wordprocessingDrawing" xmlns:w10="urn:schemas-microsoft-com:office:word" xmlns:w="http://schemas.openxmlformats.org/wordprocessingml/2006/main" xmlns:w14="http://schemas.microsoft.com/office/word/2010/wordml" xmlns:w15="http://schemas.microsoft.com/office/word/2012/wordml" xmlns:w16cex="http://schemas.microsoft.com/office/word/2018/wordml/cex" xmlns:w16cid="http://schemas.microsoft.com/office/word/2016/wordml/cid" xmlns:w16="http://schemas.microsoft.com/office/word/2018/wordml" xmlns:w16du="http://schemas.microsoft.com/office/word/2023/wordml/word16du" xmlns:w16sdtdh="http://schemas.microsoft.com/office/word/2020/wordml/sdtdatahash" xmlns:w16sdtfl="http://schemas.microsoft.com/office/word/2024/wordml/sdtformatlock" xmlns:w16se="http://schemas.microsoft.com/office/word/2015/wordml/symex" xmlns:wpg="http://schemas.microsoft.com/office/word/2010/wordprocessingGroup" xmlns:wpi="http://schemas.microsoft.com/office/word/2010/wordprocessingInk" xmlns:wne="http://schemas.microsoft.com/office/word/2006/wordml" xmlns:wps="http://schemas.microsoft.com/office/word/2010/wordprocessingShape" mc:Ignorable="w14 w15 w16se w16cid w16 w16cex w16sdtdh w16sdtfl w16du wp14">
+  <w:p>
+    <w:pPr>
+      <w:pStyle w:val="Header"/>
+    </w:pPr>
+  </w:p>
+</w:hdr>
+</file>
+
+<file path=word/header2.xml><?xml version="1.0" encoding="utf-8"?>
+<w:hdr xmlns:wpc="http://schemas.microsoft.com/office/word/2010/wordprocessingCanvas" xmlns:cx="http://schemas.microsoft.com/office/drawing/2014/chartex" xmlns:cx1="http://schemas.microsoft.com/office/drawing/2015/9/8/chartex" xmlns:cx2="http://schemas.microsoft.com/office/drawing/2015/10/21/chartex" xmlns:cx3="http://schemas.microsoft.com/office/drawing/2016/5/9/chartex" xmlns:cx4="http://schemas.microsoft.com/office/drawing/2016/5/10/chartex" xmlns:cx5="http://schemas.microsoft.com/office/drawing/2016/5/11/chartex" xmlns:cx6="http://schemas.microsoft.com/office/drawing/2016/5/12/chartex" xmlns:cx7="http://schemas.microsoft.com/office/drawing/2016/5/13/chartex" xmlns:cx8="http://schemas.microsoft.com/office/drawing/2016/5/14/chartex" xmlns:mc="http://schemas.openxmlformats.org/markup-compatibility/2006" xmlns:aink="http://schemas.microsoft.com/office/drawing/2016/ink" xmlns:am3d="http://schemas.microsoft.com/office/drawing/2017/model3d" xmlns:o="urn:schemas-microsoft-com:office:office" xmlns:oel="http://schemas.microsoft.com/office/2019/extlst" xmlns:r="http://schemas.openxmlformats.org/officeDocument/2006/relationships" xmlns:m="http://schemas.openxmlformats.org/officeDocument/2006/math" xmlns:v="urn:schemas-microsoft-com:vml" xmlns:wp14="http://schemas.microsoft.com/office/word/2010/wordprocessingDrawing" xmlns:wp="http://schemas.openxmlformats.org/drawingml/2006/wordprocessingDrawing" xmlns:w10="urn:schemas-microsoft-com:office:word" xmlns:w="http://schemas.openxmlformats.org/wordprocessingml/2006/main" xmlns:w14="http://schemas.microsoft.com/office/word/2010/wordml" xmlns:w15="http://schemas.microsoft.com/office/word/2012/wordml" xmlns:w16cex="http://schemas.microsoft.com/office/word/2018/wordml/cex" xmlns:w16cid="http://schemas.microsoft.com/office/word/2016/wordml/cid" xmlns:w16="http://schemas.microsoft.com/office/word/2018/wordml" xmlns:w16du="http://schemas.microsoft.com/office/word/2023/wordml/word16du" xmlns:w16sdtdh="http://schemas.microsoft.com/office/word/2020/wordml/sdtdatahash" xmlns:w16sdtfl="http://schemas.microsoft.com/office/word/2024/wordml/sdtformatlock" xmlns:w16se="http://schemas.microsoft.com/office/word/2015/wordml/symex" xmlns:wpg="http://schemas.microsoft.com/office/word/2010/wordprocessingGroup" xmlns:wpi="http://schemas.microsoft.com/office/word/2010/wordprocessingInk" xmlns:wne="http://schemas.microsoft.com/office/word/2006/wordml" xmlns:wps="http://schemas.microsoft.com/office/word/2010/wordprocessingShape" mc:Ignorable="w14 w15 w16se w16cid w16 w16cex w16sdtdh w16sdtfl w16du wp14">
+  <w:p>
+    <w:pPr>
+      <w:pStyle w:val="Header"/>
+    </w:pPr>
+  </w:p>
+</w:hdr>
+</file>
+
+<file path=word/header3.xml><?xml version="1.0" encoding="utf-8"?>
+<w:hdr xmlns:wpc="http://schemas.microsoft.com/office/word/2010/wordprocessingCanvas" xmlns:cx="http://schemas.microsoft.com/office/drawing/2014/chartex" xmlns:cx1="http://schemas.microsoft.com/office/drawing/2015/9/8/chartex" xmlns:cx2="http://schemas.microsoft.com/office/drawing/2015/10/21/chartex" xmlns:cx3="http://schemas.microsoft.com/office/drawing/2016/5/9/chartex" xmlns:cx4="http://schemas.microsoft.com/office/drawing/2016/5/10/chartex" xmlns:cx5="http://schemas.microsoft.com/office/drawing/2016/5/11/chartex" xmlns:cx6="http://schemas.microsoft.com/office/drawing/2016/5/12/chartex" xmlns:cx7="http://schemas.microsoft.com/office/drawing/2016/5/13/chartex" xmlns:cx8="http://schemas.microsoft.com/office/drawing/2016/5/14/chartex" xmlns:mc="http://schemas.openxmlformats.org/markup-compatibility/2006" xmlns:aink="http://schemas.microsoft.com/office/drawing/2016/ink" xmlns:am3d="http://schemas.microsoft.com/office/drawing/2017/model3d" xmlns:o="urn:schemas-microsoft-com:office:office" xmlns:oel="http://schemas.microsoft.com/office/2019/extlst" xmlns:r="http://schemas.openxmlformats.org/officeDocument/2006/relationships" xmlns:m="http://schemas.openxmlformats.org/officeDocument/2006/math" xmlns:v="urn:schemas-microsoft-com:vml" xmlns:wp14="http://schemas.microsoft.com/office/word/2010/wordprocessingDrawing" xmlns:wp="http://schemas.openxmlformats.org/drawingml/2006/wordprocessingDrawing" xmlns:w10="urn:schemas-microsoft-com:office:word" xmlns:w="http://schemas.openxmlformats.org/wordprocessingml/2006/main" xmlns:w14="http://schemas.microsoft.com/office/word/2010/wordml" xmlns:w15="http://schemas.microsoft.com/office/word/2012/wordml" xmlns:w16cex="http://schemas.microsoft.com/office/word/2018/wordml/cex" xmlns:w16cid="http://schemas.microsoft.com/office/word/2016/wordml/cid" xmlns:w16="http://schemas.microsoft.com/office/word/2018/wordml" xmlns:w16du="http://schemas.microsoft.com/office/word/2023/wordml/word16du" xmlns:w16sdtdh="http://schemas.microsoft.com/office/word/2020/wordml/sdtdatahash" xmlns:w16sdtfl="http://schemas.microsoft.com/office/word/2024/wordml/sdtformatlock" xmlns:w16se="http://schemas.microsoft.com/office/word/2015/wordml/symex" xmlns:wpg="http://schemas.microsoft.com/office/word/2010/wordprocessingGroup" xmlns:wpi="http://schemas.microsoft.com/office/word/2010/wordprocessingInk" xmlns:wne="http://schemas.microsoft.com/office/word/2006/wordml" xmlns:wps="http://schemas.microsoft.com/office/word/2010/wordprocessingShape" mc:Ignorable="w14 w15 w16se w16cid w16 w16cex w16sdtdh w16sdtfl w16du wp14">
+  <w:p>
+    <w:pPr>
+      <w:pStyle w:val="Header"/>
+    </w:pPr>
+  </w:p>
+</w:hdr>
+</file>
+
 <file path=word/numbering.xml><?xml version="1.0" encoding="utf-8"?>
-<w:numbering xmlns:wpc="http://schemas.microsoft.com/office/word/2010/wordprocessingCanvas" xmlns:cx="http://schemas.microsoft.com/office/drawing/2014/chartex" xmlns:cx1="http://schemas.microsoft.com/office/drawing/2015/9/8/chartex" xmlns:cx2="http://schemas.microsoft.com/office/drawing/2015/10/21/chartex" xmlns:cx3="http://schemas.microsoft.com/office/drawing/2016/5/9/chartex" xmlns:cx4="http://schemas.microsoft.com/office/drawing/2016/5/10/chartex" xmlns:cx5="http://schemas.microsoft.com/office/drawing/2016/5/11/chartex" xmlns:cx6="http://schemas.microsoft.com/office/drawing/2016/5/12/chartex" xmlns:cx7="http://schemas.microsoft.com/office/drawing/2016/5/13/chartex" xmlns:cx8="http://schemas.microsoft.com/office/drawing/2016/5/14/chartex" xmlns:mc="http://schemas.openxmlformats.org/markup-compatibility/2006" xmlns:aink="http://schemas.microsoft.com/office/drawing/2016/ink" xmlns:am3d="http://schemas.microsoft.com/office/drawing/2017/model3d" xmlns:o="urn:schemas-microsoft-com:office:office" xmlns:r="http://schemas.openxmlformats.org/officeDocument/2006/relationships" xmlns:m="http://schemas.openxmlformats.org/officeDocument/2006/math" xmlns:v="urn:schemas-microsoft-com:vml" xmlns:wp14="http://schemas.microsoft.com/office/word/2010/wordprocessingDrawing" xmlns:wp="http://schemas.openxmlformats.org/drawingml/2006/wordprocessingDrawing" xmlns:w10="urn:schemas-microsoft-com:office:word" xmlns:w="http://schemas.openxmlformats.org/wordprocessingml/2006/main" xmlns:w14="http://schemas.microsoft.com/office/word/2010/wordml" xmlns:w15="http://schemas.microsoft.com/office/word/2012/wordml" xmlns:w16cid="http://schemas.microsoft.com/office/word/2016/wordml/cid" xmlns:w16se="http://schemas.microsoft.com/office/word/2015/wordml/symex" xmlns:wpg="http://schemas.microsoft.com/office/word/2010/wordprocessingGroup" xmlns:wpi="http://schemas.microsoft.com/office/word/2010/wordprocessingInk" xmlns:wne="http://schemas.microsoft.com/office/word/2006/wordml" xmlns:wps="http://schemas.microsoft.com/office/word/2010/wordprocessingShape" mc:Ignorable="w14 w15 w16se w16cid wp14">
+<w:numbering xmlns:wpc="http://schemas.microsoft.com/office/word/2010/wordprocessingCanvas" xmlns:cx="http://schemas.microsoft.com/office/drawing/2014/chartex" xmlns:cx1="http://schemas.microsoft.com/office/drawing/2015/9/8/chartex" xmlns:cx2="http://schemas.microsoft.com/office/drawing/2015/10/21/chartex" xmlns:cx3="http://schemas.microsoft.com/office/drawing/2016/5/9/chartex" xmlns:cx4="http://schemas.microsoft.com/office/drawing/2016/5/10/chartex" xmlns:cx5="http://schemas.microsoft.com/office/drawing/2016/5/11/chartex" xmlns:cx6="http://schemas.microsoft.com/office/drawing/2016/5/12/chartex" xmlns:cx7="http://schemas.microsoft.com/office/drawing/2016/5/13/chartex" xmlns:cx8="http://schemas.microsoft.com/office/drawing/2016/5/14/chartex" xmlns:mc="http://schemas.openxmlformats.org/markup-compatibility/2006" xmlns:aink="http://schemas.microsoft.com/office/drawing/2016/ink" xmlns:am3d="http://schemas.microsoft.com/office/drawing/2017/model3d" xmlns:o="urn:schemas-microsoft-com:office:office" xmlns:oel="http://schemas.microsoft.com/office/2019/extlst" xmlns:r="http://schemas.openxmlformats.org/officeDocument/2006/relationships" xmlns:m="http://schemas.openxmlformats.org/officeDocument/2006/math" xmlns:v="urn:schemas-microsoft-com:vml" xmlns:wp14="http://schemas.microsoft.com/office/word/2010/wordprocessingDrawing" xmlns:wp="http://schemas.openxmlformats.org/drawingml/2006/wordprocessingDrawing" xmlns:w10="urn:schemas-microsoft-com:office:word" xmlns:w="http://schemas.openxmlformats.org/wordprocessingml/2006/main" xmlns:w14="http://schemas.microsoft.com/office/word/2010/wordml" xmlns:w15="http://schemas.microsoft.com/office/word/2012/wordml" xmlns:w16cex="http://schemas.microsoft.com/office/word/2018/wordml/cex" xmlns:w16cid="http://schemas.microsoft.com/office/word/2016/wordml/cid" xmlns:w16="http://schemas.microsoft.com/office/word/2018/wordml" xmlns:w16du="http://schemas.microsoft.com/office/word/2023/wordml/word16du" xmlns:w16sdtdh="http://schemas.microsoft.com/office/word/2020/wordml/sdtdatahash" xmlns:w16sdtfl="http://schemas.microsoft.com/office/word/2024/wordml/sdtformatlock" xmlns:w16se="http://schemas.microsoft.com/office/word/2015/wordml/symex" xmlns:wpg="http://schemas.microsoft.com/office/word/2010/wordprocessingGroup" xmlns:wpi="http://schemas.microsoft.com/office/word/2010/wordprocessingInk" xmlns:wne="http://schemas.microsoft.com/office/word/2006/wordml" xmlns:wps="http://schemas.microsoft.com/office/word/2010/wordprocessingShape" mc:Ignorable="w14 w15 w16se w16cid w16 w16cex w16sdtdh w16sdtfl w16du wp14">
   <w:abstractNum w:abstractNumId="0" w15:restartNumberingAfterBreak="0">
     <w:nsid w:val="13F848C7"/>
     <w:multiLevelType w:val="hybridMultilevel"/>
@@ -1309,6 +1336,119 @@
     </w:lvl>
   </w:abstractNum>
   <w:abstractNum w:abstractNumId="7" w15:restartNumberingAfterBreak="0">
+    <w:nsid w:val="6A726C00"/>
+    <w:multiLevelType w:val="hybridMultilevel"/>
+    <w:tmpl w:val="F5DEE080"/>
+    <w:lvl w:ilvl="0" w:tplc="04090001">
+      <w:start w:val="1"/>
+      <w:numFmt w:val="bullet"/>
+      <w:lvlText w:val=""/>
+      <w:lvlJc w:val="left"/>
+      <w:pPr>
+        <w:ind w:left="720" w:hanging="360"/>
+      </w:pPr>
+      <w:rPr>
+        <w:rFonts w:ascii="Symbol" w:hAnsi="Symbol" w:hint="default"/>
+      </w:rPr>
+    </w:lvl>
+    <w:lvl w:ilvl="1" w:tplc="04090003" w:tentative="1">
+      <w:start w:val="1"/>
+      <w:numFmt w:val="bullet"/>
+      <w:lvlText w:val="o"/>
+      <w:lvlJc w:val="left"/>
+      <w:pPr>
+        <w:ind w:left="1440" w:hanging="360"/>
+      </w:pPr>
+      <w:rPr>
+        <w:rFonts w:ascii="Courier New" w:hAnsi="Courier New" w:cs="Courier New" w:hint="default"/>
+      </w:rPr>
+    </w:lvl>
+    <w:lvl w:ilvl="2" w:tplc="04090005" w:tentative="1">
+      <w:start w:val="1"/>
+      <w:numFmt w:val="bullet"/>
+      <w:lvlText w:val=""/>
+      <w:lvlJc w:val="left"/>
+      <w:pPr>
+        <w:ind w:left="2160" w:hanging="360"/>
+      </w:pPr>
+      <w:rPr>
+        <w:rFonts w:ascii="Wingdings" w:hAnsi="Wingdings" w:hint="default"/>
+      </w:rPr>
+    </w:lvl>
+    <w:lvl w:ilvl="3" w:tplc="04090001" w:tentative="1">
+      <w:start w:val="1"/>
+      <w:numFmt w:val="bullet"/>
+      <w:lvlText w:val=""/>
+      <w:lvlJc w:val="left"/>
+      <w:pPr>
+        <w:ind w:left="2880" w:hanging="360"/>
+      </w:pPr>
+      <w:rPr>
+        <w:rFonts w:ascii="Symbol" w:hAnsi="Symbol" w:hint="default"/>
+      </w:rPr>
+    </w:lvl>
+    <w:lvl w:ilvl="4" w:tplc="04090003" w:tentative="1">
+      <w:start w:val="1"/>
+      <w:numFmt w:val="bullet"/>
+      <w:lvlText w:val="o"/>
+      <w:lvlJc w:val="left"/>
+      <w:pPr>
+        <w:ind w:left="3600" w:hanging="360"/>
+      </w:pPr>
+      <w:rPr>
+        <w:rFonts w:ascii="Courier New" w:hAnsi="Courier New" w:cs="Courier New" w:hint="default"/>
+      </w:rPr>
+    </w:lvl>
+    <w:lvl w:ilvl="5" w:tplc="04090005" w:tentative="1">
+      <w:start w:val="1"/>
+      <w:numFmt w:val="bullet"/>
+      <w:lvlText w:val=""/>
+      <w:lvlJc w:val="left"/>
+      <w:pPr>
+        <w:ind w:left="4320" w:hanging="360"/>
+      </w:pPr>
+      <w:rPr>
+        <w:rFonts w:ascii="Wingdings" w:hAnsi="Wingdings" w:hint="default"/>
+      </w:rPr>
+    </w:lvl>
+    <w:lvl w:ilvl="6" w:tplc="04090001" w:tentative="1">
+      <w:start w:val="1"/>
+      <w:numFmt w:val="bullet"/>
+      <w:lvlText w:val=""/>
+      <w:lvlJc w:val="left"/>
+      <w:pPr>
+        <w:ind w:left="5040" w:hanging="360"/>
+      </w:pPr>
+      <w:rPr>
+        <w:rFonts w:ascii="Symbol" w:hAnsi="Symbol" w:hint="default"/>
+      </w:rPr>
+    </w:lvl>
+    <w:lvl w:ilvl="7" w:tplc="04090003" w:tentative="1">
+      <w:start w:val="1"/>
+      <w:numFmt w:val="bullet"/>
+      <w:lvlText w:val="o"/>
+      <w:lvlJc w:val="left"/>
+      <w:pPr>
+        <w:ind w:left="5760" w:hanging="360"/>
+      </w:pPr>
+      <w:rPr>
+        <w:rFonts w:ascii="Courier New" w:hAnsi="Courier New" w:cs="Courier New" w:hint="default"/>
+      </w:rPr>
+    </w:lvl>
+    <w:lvl w:ilvl="8" w:tplc="04090005" w:tentative="1">
+      <w:start w:val="1"/>
+      <w:numFmt w:val="bullet"/>
+      <w:lvlText w:val=""/>
+      <w:lvlJc w:val="left"/>
+      <w:pPr>
+        <w:ind w:left="6480" w:hanging="360"/>
+      </w:pPr>
+      <w:rPr>
+        <w:rFonts w:ascii="Wingdings" w:hAnsi="Wingdings" w:hint="default"/>
+      </w:rPr>
+    </w:lvl>
+  </w:abstractNum>
+  <w:abstractNum w:abstractNumId="8" w15:restartNumberingAfterBreak="0">
     <w:nsid w:val="6D9C44B5"/>
     <w:multiLevelType w:val="multilevel"/>
     <w:tmpl w:val="0DD27E9A"/>
@@ -1403,7 +1543,7 @@
       </w:pPr>
     </w:lvl>
   </w:abstractNum>
-  <w:abstractNum w:abstractNumId="8" w15:restartNumberingAfterBreak="0">
+  <w:abstractNum w:abstractNumId="9" w15:restartNumberingAfterBreak="0">
     <w:nsid w:val="77D572D8"/>
     <w:multiLevelType w:val="multilevel"/>
     <w:tmpl w:val="2784573E"/>
@@ -1522,38 +1662,41 @@
       </w:rPr>
     </w:lvl>
   </w:abstractNum>
-  <w:num w:numId="1">
+  <w:num w:numId="1" w16cid:durableId="667253652">
     <w:abstractNumId w:val="5"/>
   </w:num>
-  <w:num w:numId="2">
+  <w:num w:numId="2" w16cid:durableId="552280647">
+    <w:abstractNumId w:val="9"/>
+  </w:num>
+  <w:num w:numId="3" w16cid:durableId="979379741">
+    <w:abstractNumId w:val="1"/>
+  </w:num>
+  <w:num w:numId="4" w16cid:durableId="124660080">
+    <w:abstractNumId w:val="3"/>
+  </w:num>
+  <w:num w:numId="5" w16cid:durableId="862668563">
     <w:abstractNumId w:val="8"/>
   </w:num>
-  <w:num w:numId="3">
-    <w:abstractNumId w:val="1"/>
-  </w:num>
-  <w:num w:numId="4">
-    <w:abstractNumId w:val="3"/>
-  </w:num>
-  <w:num w:numId="5">
-    <w:abstractNumId w:val="7"/>
-  </w:num>
-  <w:num w:numId="6">
+  <w:num w:numId="6" w16cid:durableId="703293305">
     <w:abstractNumId w:val="4"/>
   </w:num>
-  <w:num w:numId="7">
+  <w:num w:numId="7" w16cid:durableId="464083330">
     <w:abstractNumId w:val="0"/>
   </w:num>
-  <w:num w:numId="8">
+  <w:num w:numId="8" w16cid:durableId="902525354">
     <w:abstractNumId w:val="2"/>
   </w:num>
-  <w:num w:numId="9">
+  <w:num w:numId="9" w16cid:durableId="233245731">
     <w:abstractNumId w:val="6"/>
+  </w:num>
+  <w:num w:numId="10" w16cid:durableId="1680548935">
+    <w:abstractNumId w:val="7"/>
   </w:num>
 </w:numbering>
 </file>
 
 <file path=word/styles.xml><?xml version="1.0" encoding="utf-8"?>
-<w:styles xmlns:mc="http://schemas.openxmlformats.org/markup-compatibility/2006" xmlns:r="http://schemas.openxmlformats.org/officeDocument/2006/relationships" xmlns:w="http://schemas.openxmlformats.org/wordprocessingml/2006/main" xmlns:w14="http://schemas.microsoft.com/office/word/2010/wordml" xmlns:w15="http://schemas.microsoft.com/office/word/2012/wordml" xmlns:w16cid="http://schemas.microsoft.com/office/word/2016/wordml/cid" xmlns:w16se="http://schemas.microsoft.com/office/word/2015/wordml/symex" mc:Ignorable="w14 w15 w16se w16cid">
+<w:styles xmlns:mc="http://schemas.openxmlformats.org/markup-compatibility/2006" xmlns:r="http://schemas.openxmlformats.org/officeDocument/2006/relationships" xmlns:w="http://schemas.openxmlformats.org/wordprocessingml/2006/main" xmlns:w14="http://schemas.microsoft.com/office/word/2010/wordml" xmlns:w15="http://schemas.microsoft.com/office/word/2012/wordml" xmlns:w16cex="http://schemas.microsoft.com/office/word/2018/wordml/cex" xmlns:w16cid="http://schemas.microsoft.com/office/word/2016/wordml/cid" xmlns:w16="http://schemas.microsoft.com/office/word/2018/wordml" xmlns:w16du="http://schemas.microsoft.com/office/word/2023/wordml/word16du" xmlns:w16sdtdh="http://schemas.microsoft.com/office/word/2020/wordml/sdtdatahash" xmlns:w16sdtfl="http://schemas.microsoft.com/office/word/2024/wordml/sdtformatlock" xmlns:w16se="http://schemas.microsoft.com/office/word/2015/wordml/symex" mc:Ignorable="w14 w15 w16se w16cid w16 w16cex w16sdtdh w16sdtfl w16du">
   <w:docDefaults>
     <w:rPrDefault>
       <w:rPr>
@@ -1564,7 +1707,7 @@
     </w:rPrDefault>
     <w:pPrDefault/>
   </w:docDefaults>
-  <w:latentStyles w:defLockedState="0" w:defUIPriority="99" w:defSemiHidden="0" w:defUnhideWhenUsed="0" w:defQFormat="0" w:count="375">
+  <w:latentStyles w:defLockedState="0" w:defUIPriority="99" w:defSemiHidden="0" w:defUnhideWhenUsed="0" w:defQFormat="0" w:count="376">
     <w:lsdException w:name="Normal" w:uiPriority="0" w:qFormat="1"/>
     <w:lsdException w:name="heading 1" w:uiPriority="9" w:qFormat="1"/>
     <w:lsdException w:name="heading 2" w:semiHidden="1" w:uiPriority="9" w:unhideWhenUsed="1" w:qFormat="1"/>
@@ -1940,6 +2083,7 @@
     <w:lsdException w:name="Smart Hyperlink" w:semiHidden="1" w:unhideWhenUsed="1"/>
     <w:lsdException w:name="Hashtag" w:semiHidden="1" w:unhideWhenUsed="1"/>
     <w:lsdException w:name="Unresolved Mention" w:semiHidden="1" w:unhideWhenUsed="1"/>
+    <w:lsdException w:name="Smart Link" w:semiHidden="1" w:unhideWhenUsed="1"/>
   </w:latentStyles>
   <w:style w:type="paragraph" w:default="1" w:styleId="Normal">
     <w:name w:val="Normal"/>
@@ -3369,9 +3513,28 @@
 </file>
 
 <file path=customXml/itemProps1.xml><?xml version="1.0" encoding="utf-8"?>
-<ds:datastoreItem xmlns:ds="http://schemas.openxmlformats.org/officeDocument/2006/customXml" ds:itemID="{D8F13BF3-4360-44B1-AE13-B114E72F74EA}"/>
+<ds:datastoreItem xmlns:ds="http://schemas.openxmlformats.org/officeDocument/2006/customXml" ds:itemID="{D8F13BF3-4360-44B1-AE13-B114E72F74EA}">
+  <ds:schemaRefs>
+    <ds:schemaRef ds:uri="http://schemas.microsoft.com/office/2006/metadata/contentType"/>
+    <ds:schemaRef ds:uri="http://schemas.microsoft.com/office/2006/metadata/properties/metaAttributes"/>
+    <ds:schemaRef ds:uri="http://www.w3.org/2001/XMLSchema"/>
+    <ds:schemaRef ds:uri="http://schemas.microsoft.com/office/2006/metadata/properties"/>
+    <ds:schemaRef ds:uri="5ba0dfcb-9306-4710-891e-56e50bd13a8a"/>
+    <ds:schemaRef ds:uri="d6a5c049-ebe6-46eb-acef-7a6fb5cfa381"/>
+    <ds:schemaRef ds:uri="http://schemas.microsoft.com/office/2006/documentManagement/types"/>
+    <ds:schemaRef ds:uri="http://schemas.microsoft.com/office/infopath/2007/PartnerControls"/>
+    <ds:schemaRef ds:uri="http://schemas.openxmlformats.org/package/2006/metadata/core-properties"/>
+    <ds:schemaRef ds:uri="http://purl.org/dc/elements/1.1/"/>
+    <ds:schemaRef ds:uri="http://purl.org/dc/terms/"/>
+    <ds:schemaRef ds:uri="http://schemas.microsoft.com/internal/obd"/>
+  </ds:schemaRefs>
+</ds:datastoreItem>
 </file>
 
 <file path=customXml/itemProps2.xml><?xml version="1.0" encoding="utf-8"?>
-<ds:datastoreItem xmlns:ds="http://schemas.openxmlformats.org/officeDocument/2006/customXml" ds:itemID="{AEEB96A3-7634-4EC3-854E-A439BB7E55DA}"/>
+<ds:datastoreItem xmlns:ds="http://schemas.openxmlformats.org/officeDocument/2006/customXml" ds:itemID="{AEEB96A3-7634-4EC3-854E-A439BB7E55DA}">
+  <ds:schemaRefs>
+    <ds:schemaRef ds:uri="http://schemas.microsoft.com/sharepoint/v3/contenttype/forms"/>
+  </ds:schemaRefs>
+</ds:datastoreItem>
 </file>
</xml_diff>

<commit_message>
Added survey_embed_script block; added block with resource_page_url_only, resource_page_name, and survey_link_url_only; replaced QR code in next steps template doc
</commit_message>
<xml_diff>
--- a/docassemble/DelegationParentalAuthority/data/templates/delegation_of_parental_authority_next_steps.docx
+++ b/docassemble/DelegationParentalAuthority/data/templates/delegation_of_parental_authority_next_steps.docx
@@ -167,13 +167,7 @@
         </w:rPr>
       </w:pPr>
       <w:r>
-        <w:t>Look over the</w:t>
-      </w:r>
-      <w:r>
-        <w:t xml:space="preserve"> DPA</w:t>
-      </w:r>
-      <w:r>
-        <w:t xml:space="preserve"> form below, one more time. Make sure everything is correct.</w:t>
+        <w:t>Look over the DPA form below, one more time. Make sure everything is correct.</w:t>
       </w:r>
     </w:p>
     <w:p>
@@ -185,22 +179,7 @@
         </w:numPr>
       </w:pPr>
       <w:r>
-        <w:t>Sign th</w:t>
-      </w:r>
-      <w:r>
-        <w:t>e</w:t>
-      </w:r>
-      <w:r>
-        <w:t xml:space="preserve"> </w:t>
-      </w:r>
-      <w:r>
-        <w:t xml:space="preserve">DPA </w:t>
-      </w:r>
-      <w:r>
-        <w:t>form when you are ready.</w:t>
-      </w:r>
-      <w:r>
-        <w:t xml:space="preserve"> </w:t>
+        <w:t xml:space="preserve">Sign the DPA form when you are ready. </w:t>
       </w:r>
     </w:p>
     <w:p>
@@ -395,6 +374,7 @@
     <w:p>
       <w:pPr>
         <w:keepNext/>
+        <w:spacing w:after="240"/>
       </w:pPr>
       <w:r>
         <w:t>or use the QR code below:</w:t>
@@ -406,10 +386,10 @@
           <w:noProof/>
         </w:rPr>
         <w:drawing>
-          <wp:inline distT="0" distB="0" distL="0" distR="0" wp14:anchorId="692CF341" wp14:editId="7C7D0064">
-            <wp:extent cx="914400" cy="914400"/>
-            <wp:effectExtent l="0" t="0" r="0" b="0"/>
-            <wp:docPr id="1001" name="Picture 1"/>
+          <wp:inline distT="0" distB="0" distL="0" distR="0" wp14:anchorId="0FC76578" wp14:editId="7EFF481F">
+            <wp:extent cx="846455" cy="846455"/>
+            <wp:effectExtent l="0" t="0" r="4445" b="4445"/>
+            <wp:docPr id="1805113512" name="Picture 1" descr="A qr code with black squares&#10;&#10;AI-generated content may be incorrect."/>
             <wp:cNvGraphicFramePr>
               <a:graphicFrameLocks xmlns:a="http://schemas.openxmlformats.org/drawingml/2006/main" noChangeAspect="1"/>
             </wp:cNvGraphicFramePr>
@@ -417,19 +397,25 @@
               <a:graphicData uri="http://schemas.openxmlformats.org/drawingml/2006/picture">
                 <pic:pic xmlns:pic="http://schemas.openxmlformats.org/drawingml/2006/picture">
                   <pic:nvPicPr>
-                    <pic:cNvPr id="0" name="datemprpod7qt8.png"/>
+                    <pic:cNvPr id="1805113512" name="Picture 1" descr="A qr code with black squares&#10;&#10;AI-generated content may be incorrect."/>
                     <pic:cNvPicPr/>
                   </pic:nvPicPr>
                   <pic:blipFill>
-                    <a:blip r:embed="rId15"/>
+                    <a:blip r:embed="rId15" cstate="print">
+                      <a:extLst>
+                        <a:ext uri="{28A0092B-C50C-407E-A947-70E740481C1C}">
+                          <a14:useLocalDpi xmlns:a14="http://schemas.microsoft.com/office/drawing/2010/main" val="0"/>
+                        </a:ext>
+                      </a:extLst>
+                    </a:blip>
                     <a:stretch>
                       <a:fillRect/>
                     </a:stretch>
                   </pic:blipFill>
                   <pic:spPr>
-                    <a:xfrm>
+                    <a:xfrm flipH="1">
                       <a:off x="0" y="0"/>
-                      <a:ext cx="914400" cy="914400"/>
+                      <a:ext cx="999343" cy="999343"/>
                     </a:xfrm>
                     <a:prstGeom prst="rect">
                       <a:avLst/>
@@ -3255,6 +3241,15 @@
 </file>
 
 <file path=customXml/item1.xml><?xml version="1.0" encoding="utf-8"?>
+<?mso-contentType ?>
+<FormTemplates xmlns="http://schemas.microsoft.com/sharepoint/v3/contenttype/forms">
+  <Display>DocumentLibraryForm</Display>
+  <Edit>DocumentLibraryForm</Edit>
+  <New>DocumentLibraryForm</New>
+</FormTemplates>
+</file>
+
+<file path=customXml/item2.xml><?xml version="1.0" encoding="utf-8"?>
 <ct:contentTypeSchema xmlns:ct="http://schemas.microsoft.com/office/2006/metadata/contentType" xmlns:ma="http://schemas.microsoft.com/office/2006/metadata/properties/metaAttributes" ct:_="" ma:_="" ma:contentTypeName="Document" ma:contentTypeID="0x0101005080E08174F4444A833394DB3ABFDAFB" ma:contentTypeVersion="17" ma:contentTypeDescription="Create a new document." ma:contentTypeScope="" ma:versionID="816166921fe7587fe819d0b7c53244b5">
   <xsd:schema xmlns:xsd="http://www.w3.org/2001/XMLSchema" xmlns:xs="http://www.w3.org/2001/XMLSchema" xmlns:p="http://schemas.microsoft.com/office/2006/metadata/properties" xmlns:ns2="5ba0dfcb-9306-4710-891e-56e50bd13a8a" xmlns:ns3="d6a5c049-ebe6-46eb-acef-7a6fb5cfa381" targetNamespace="http://schemas.microsoft.com/office/2006/metadata/properties" ma:root="true" ma:fieldsID="6c79a9bf3c0f5e1082375e48ee8e3404" ns2:_="" ns3:_="">
     <xsd:import namespace="5ba0dfcb-9306-4710-891e-56e50bd13a8a"/>
@@ -3503,16 +3498,15 @@
 </ct:contentTypeSchema>
 </file>
 
-<file path=customXml/item2.xml><?xml version="1.0" encoding="utf-8"?>
-<?mso-contentType ?>
-<FormTemplates xmlns="http://schemas.microsoft.com/sharepoint/v3/contenttype/forms">
-  <Display>DocumentLibraryForm</Display>
-  <Edit>DocumentLibraryForm</Edit>
-  <New>DocumentLibraryForm</New>
-</FormTemplates>
+<file path=customXml/itemProps1.xml><?xml version="1.0" encoding="utf-8"?>
+<ds:datastoreItem xmlns:ds="http://schemas.openxmlformats.org/officeDocument/2006/customXml" ds:itemID="{AEEB96A3-7634-4EC3-854E-A439BB7E55DA}">
+  <ds:schemaRefs>
+    <ds:schemaRef ds:uri="http://schemas.microsoft.com/sharepoint/v3/contenttype/forms"/>
+  </ds:schemaRefs>
+</ds:datastoreItem>
 </file>
 
-<file path=customXml/itemProps1.xml><?xml version="1.0" encoding="utf-8"?>
+<file path=customXml/itemProps2.xml><?xml version="1.0" encoding="utf-8"?>
 <ds:datastoreItem xmlns:ds="http://schemas.openxmlformats.org/officeDocument/2006/customXml" ds:itemID="{D8F13BF3-4360-44B1-AE13-B114E72F74EA}">
   <ds:schemaRefs>
     <ds:schemaRef ds:uri="http://schemas.microsoft.com/office/2006/metadata/contentType"/>
@@ -3529,12 +3523,4 @@
     <ds:schemaRef ds:uri="http://schemas.microsoft.com/internal/obd"/>
   </ds:schemaRefs>
 </ds:datastoreItem>
-</file>
-
-<file path=customXml/itemProps2.xml><?xml version="1.0" encoding="utf-8"?>
-<ds:datastoreItem xmlns:ds="http://schemas.openxmlformats.org/officeDocument/2006/customXml" ds:itemID="{AEEB96A3-7634-4EC3-854E-A439BB7E55DA}">
-  <ds:schemaRefs>
-    <ds:schemaRef ds:uri="http://schemas.microsoft.com/sharepoint/v3/contenttype/forms"/>
-  </ds:schemaRefs>
-</ds:datastoreItem>
 </file>
</xml_diff>